<commit_message>
Cập nhật lần 2 (4/11/2025)
</commit_message>
<xml_diff>
--- a/Sprint_Review 3.docx
+++ b/Sprint_Review 3.docx
@@ -44,7 +44,7 @@
         <w:t xml:space="preserve">Sprint số: </w:t>
       </w:r>
       <w:r>
-        <w:t>02</w:t>
+        <w:t>03</w:t>
       </w:r>
     </w:p>
     <w:p>
@@ -59,13 +59,13 @@
         <w:t xml:space="preserve">Thời gian Sprint: </w:t>
       </w:r>
       <w:r>
-        <w:t>10</w:t>
+        <w:t>4</w:t>
       </w:r>
       <w:r>
         <w:rPr>
           <w:lang w:val="vi-VN"/>
         </w:rPr>
-        <w:t>/10</w:t>
+        <w:t>/11/2025</w:t>
       </w:r>
     </w:p>
     <w:p>
@@ -182,7 +182,7 @@
         <w:rPr>
           <w:lang w:val="vi-VN"/>
         </w:rPr>
-        <w:t>Thiết kế database, code chức năng đăng nhập, đăng ký , đăng xuất và quản lý thông tin cá nhân</w:t>
+        <w:t>Xây dựng các chức năng cần thiết cho admin để quản lý bảo mật dữ liệu</w:t>
       </w:r>
     </w:p>
     <w:p>
@@ -345,17 +345,7 @@
                 <w:sz w:val="24"/>
                 <w:szCs w:val="24"/>
               </w:rPr>
-              <w:t>Độ ư</w:t>
-            </w:r>
-            <w:r>
-              <w:rPr>
-                <w:rFonts w:ascii="Times New Roman" w:eastAsia="Times New Roman" w:hAnsi="Times New Roman" w:cs="Times New Roman"/>
-                <w:b/>
-                <w:bCs/>
-                <w:sz w:val="24"/>
-                <w:szCs w:val="24"/>
-              </w:rPr>
-              <w:t>u tiên</w:t>
+              <w:t>Độ ưu tiên</w:t>
             </w:r>
           </w:p>
         </w:tc>
@@ -487,31 +477,22 @@
           </w:tcPr>
           <w:p>
             <w:pPr>
+              <w:spacing w:after="0" w:line="240" w:lineRule="auto"/>
+              <w:rPr>
+                <w:rFonts w:ascii="Times New Roman" w:eastAsia="Times New Roman" w:hAnsi="Times New Roman" w:cs="Times New Roman"/>
+                <w:sz w:val="24"/>
+                <w:szCs w:val="24"/>
+                <w:lang w:val="vi-VN"/>
+              </w:rPr>
+            </w:pPr>
+            <w:r>
               <w:rPr>
                 <w:rFonts w:ascii="Arial" w:hAnsi="Arial" w:cs="Arial"/>
                 <w:sz w:val="20"/>
                 <w:szCs w:val="20"/>
               </w:rPr>
-            </w:pPr>
-            <w:r>
-              <w:rPr>
-                <w:rFonts w:ascii="Arial" w:hAnsi="Arial" w:cs="Arial"/>
-                <w:sz w:val="20"/>
-                <w:szCs w:val="20"/>
-              </w:rPr>
-              <w:t>Tiếp nhận mã đơn hàng</w:t>
-            </w:r>
-          </w:p>
-          <w:p>
-            <w:pPr>
-              <w:spacing w:after="0" w:line="240" w:lineRule="auto"/>
-              <w:rPr>
-                <w:rFonts w:ascii="Times New Roman" w:eastAsia="Times New Roman" w:hAnsi="Times New Roman" w:cs="Times New Roman"/>
-                <w:sz w:val="24"/>
-                <w:szCs w:val="24"/>
-                <w:lang w:val="vi-VN"/>
-              </w:rPr>
-            </w:pPr>
+              <w:t>Quản lý phương tiện vận chuyển</w:t>
+            </w:r>
           </w:p>
         </w:tc>
         <w:tc>
@@ -574,31 +555,22 @@
           </w:tcPr>
           <w:p>
             <w:pPr>
+              <w:spacing w:after="0" w:line="240" w:lineRule="auto"/>
+              <w:rPr>
+                <w:rFonts w:ascii="Times New Roman" w:eastAsia="Times New Roman" w:hAnsi="Times New Roman" w:cs="Times New Roman"/>
+                <w:sz w:val="24"/>
+                <w:szCs w:val="24"/>
+                <w:lang w:val="vi-VN"/>
+              </w:rPr>
+            </w:pPr>
+            <w:r>
               <w:rPr>
                 <w:rFonts w:ascii="Arial" w:hAnsi="Arial" w:cs="Arial"/>
                 <w:sz w:val="20"/>
                 <w:szCs w:val="20"/>
               </w:rPr>
-            </w:pPr>
-            <w:r>
-              <w:rPr>
-                <w:rFonts w:ascii="Arial" w:hAnsi="Arial" w:cs="Arial"/>
-                <w:sz w:val="20"/>
-                <w:szCs w:val="20"/>
-              </w:rPr>
               <w:t>Huỳnh Phát</w:t>
             </w:r>
-          </w:p>
-          <w:p>
-            <w:pPr>
-              <w:spacing w:after="0" w:line="240" w:lineRule="auto"/>
-              <w:rPr>
-                <w:rFonts w:ascii="Times New Roman" w:eastAsia="Times New Roman" w:hAnsi="Times New Roman" w:cs="Times New Roman"/>
-                <w:sz w:val="24"/>
-                <w:szCs w:val="24"/>
-                <w:lang w:val="vi-VN"/>
-              </w:rPr>
-            </w:pPr>
           </w:p>
         </w:tc>
         <w:tc>
@@ -665,31 +637,22 @@
           </w:tcPr>
           <w:p>
             <w:pPr>
+              <w:spacing w:after="0" w:line="240" w:lineRule="auto"/>
+              <w:rPr>
+                <w:rFonts w:ascii="Times New Roman" w:eastAsia="Times New Roman" w:hAnsi="Times New Roman" w:cs="Times New Roman"/>
+                <w:sz w:val="24"/>
+                <w:szCs w:val="24"/>
+                <w:lang w:val="vi-VN"/>
+              </w:rPr>
+            </w:pPr>
+            <w:r>
               <w:rPr>
                 <w:rFonts w:ascii="Arial" w:hAnsi="Arial" w:cs="Arial"/>
                 <w:sz w:val="20"/>
                 <w:szCs w:val="20"/>
               </w:rPr>
-            </w:pPr>
-            <w:r>
-              <w:rPr>
-                <w:rFonts w:ascii="Arial" w:hAnsi="Arial" w:cs="Arial"/>
-                <w:sz w:val="20"/>
-                <w:szCs w:val="20"/>
-              </w:rPr>
-              <w:t>Xác nhận thông tin đơn hàng</w:t>
-            </w:r>
-          </w:p>
-          <w:p>
-            <w:pPr>
-              <w:spacing w:after="0" w:line="240" w:lineRule="auto"/>
-              <w:rPr>
-                <w:rFonts w:ascii="Times New Roman" w:eastAsia="Times New Roman" w:hAnsi="Times New Roman" w:cs="Times New Roman"/>
-                <w:sz w:val="24"/>
-                <w:szCs w:val="24"/>
-                <w:lang w:val="vi-VN"/>
-              </w:rPr>
-            </w:pPr>
+              <w:t>Quản lý danh sách tài xế</w:t>
+            </w:r>
           </w:p>
         </w:tc>
         <w:tc>
@@ -751,31 +714,22 @@
           </w:tcPr>
           <w:p>
             <w:pPr>
+              <w:spacing w:after="0" w:line="240" w:lineRule="auto"/>
+              <w:rPr>
+                <w:rFonts w:ascii="Times New Roman" w:eastAsia="Times New Roman" w:hAnsi="Times New Roman" w:cs="Times New Roman"/>
+                <w:sz w:val="24"/>
+                <w:szCs w:val="24"/>
+                <w:lang w:val="vi-VN"/>
+              </w:rPr>
+            </w:pPr>
+            <w:r>
               <w:rPr>
                 <w:rFonts w:ascii="Arial" w:hAnsi="Arial" w:cs="Arial"/>
                 <w:sz w:val="20"/>
                 <w:szCs w:val="20"/>
               </w:rPr>
-            </w:pPr>
-            <w:r>
-              <w:rPr>
-                <w:rFonts w:ascii="Arial" w:hAnsi="Arial" w:cs="Arial"/>
-                <w:sz w:val="20"/>
-                <w:szCs w:val="20"/>
-              </w:rPr>
               <w:t xml:space="preserve">Nguyễn Thành Đạt </w:t>
             </w:r>
-          </w:p>
-          <w:p>
-            <w:pPr>
-              <w:spacing w:after="0" w:line="240" w:lineRule="auto"/>
-              <w:rPr>
-                <w:rFonts w:ascii="Times New Roman" w:eastAsia="Times New Roman" w:hAnsi="Times New Roman" w:cs="Times New Roman"/>
-                <w:sz w:val="24"/>
-                <w:szCs w:val="24"/>
-                <w:lang w:val="vi-VN"/>
-              </w:rPr>
-            </w:pPr>
           </w:p>
         </w:tc>
         <w:tc>
@@ -841,31 +795,22 @@
           </w:tcPr>
           <w:p>
             <w:pPr>
+              <w:spacing w:after="0" w:line="240" w:lineRule="auto"/>
+              <w:rPr>
+                <w:rFonts w:ascii="Times New Roman" w:eastAsia="Times New Roman" w:hAnsi="Times New Roman" w:cs="Times New Roman"/>
+                <w:sz w:val="24"/>
+                <w:szCs w:val="24"/>
+                <w:lang w:val="vi-VN"/>
+              </w:rPr>
+            </w:pPr>
+            <w:r>
               <w:rPr>
                 <w:rFonts w:ascii="Arial" w:hAnsi="Arial" w:cs="Arial"/>
                 <w:sz w:val="20"/>
                 <w:szCs w:val="20"/>
               </w:rPr>
-            </w:pPr>
-            <w:r>
-              <w:rPr>
-                <w:rFonts w:ascii="Arial" w:hAnsi="Arial" w:cs="Arial"/>
-                <w:sz w:val="20"/>
-                <w:szCs w:val="20"/>
-              </w:rPr>
-              <w:t>Phân công tài xế giao hàng</w:t>
-            </w:r>
-          </w:p>
-          <w:p>
-            <w:pPr>
-              <w:spacing w:after="0" w:line="240" w:lineRule="auto"/>
-              <w:rPr>
-                <w:rFonts w:ascii="Times New Roman" w:eastAsia="Times New Roman" w:hAnsi="Times New Roman" w:cs="Times New Roman"/>
-                <w:sz w:val="24"/>
-                <w:szCs w:val="24"/>
-                <w:lang w:val="vi-VN"/>
-              </w:rPr>
-            </w:pPr>
+              <w:t>Gửi thông báo cho khách hàng</w:t>
+            </w:r>
           </w:p>
         </w:tc>
         <w:tc>
@@ -1012,31 +957,22 @@
           </w:tcPr>
           <w:p>
             <w:pPr>
+              <w:spacing w:after="0" w:line="240" w:lineRule="auto"/>
+              <w:rPr>
+                <w:rFonts w:ascii="Times New Roman" w:eastAsia="Times New Roman" w:hAnsi="Times New Roman" w:cs="Times New Roman"/>
+                <w:sz w:val="24"/>
+                <w:szCs w:val="24"/>
+                <w:lang w:val="vi-VN"/>
+              </w:rPr>
+            </w:pPr>
+            <w:r>
               <w:rPr>
                 <w:rFonts w:ascii="Arial" w:hAnsi="Arial" w:cs="Arial"/>
                 <w:sz w:val="20"/>
                 <w:szCs w:val="20"/>
               </w:rPr>
-            </w:pPr>
-            <w:r>
-              <w:rPr>
-                <w:rFonts w:ascii="Arial" w:hAnsi="Arial" w:cs="Arial"/>
-                <w:sz w:val="20"/>
-                <w:szCs w:val="20"/>
-              </w:rPr>
-              <w:t>Theo dõi trạng thái giao hàng</w:t>
-            </w:r>
-          </w:p>
-          <w:p>
-            <w:pPr>
-              <w:spacing w:after="0" w:line="240" w:lineRule="auto"/>
-              <w:rPr>
-                <w:rFonts w:ascii="Times New Roman" w:eastAsia="Times New Roman" w:hAnsi="Times New Roman" w:cs="Times New Roman"/>
-                <w:sz w:val="24"/>
-                <w:szCs w:val="24"/>
-                <w:lang w:val="vi-VN"/>
-              </w:rPr>
-            </w:pPr>
+              <w:t>Thanh toán &amp; quản lý hóa đơn</w:t>
+            </w:r>
           </w:p>
         </w:tc>
         <w:tc>
@@ -1181,31 +1117,22 @@
           </w:tcPr>
           <w:p>
             <w:pPr>
+              <w:spacing w:after="0" w:line="240" w:lineRule="auto"/>
+              <w:rPr>
+                <w:rFonts w:ascii="Times New Roman" w:eastAsia="Times New Roman" w:hAnsi="Times New Roman" w:cs="Times New Roman"/>
+                <w:sz w:val="24"/>
+                <w:szCs w:val="24"/>
+                <w:lang w:val="vi-VN"/>
+              </w:rPr>
+            </w:pPr>
+            <w:r>
               <w:rPr>
                 <w:rFonts w:ascii="Arial" w:hAnsi="Arial" w:cs="Arial"/>
                 <w:sz w:val="20"/>
                 <w:szCs w:val="20"/>
               </w:rPr>
-            </w:pPr>
-            <w:r>
-              <w:rPr>
-                <w:rFonts w:ascii="Arial" w:hAnsi="Arial" w:cs="Arial"/>
-                <w:sz w:val="20"/>
-                <w:szCs w:val="20"/>
-              </w:rPr>
-              <w:t>Cập nhật trạng thái đơn hàng</w:t>
-            </w:r>
-          </w:p>
-          <w:p>
-            <w:pPr>
-              <w:spacing w:after="0" w:line="240" w:lineRule="auto"/>
-              <w:rPr>
-                <w:rFonts w:ascii="Times New Roman" w:eastAsia="Times New Roman" w:hAnsi="Times New Roman" w:cs="Times New Roman"/>
-                <w:sz w:val="24"/>
-                <w:szCs w:val="24"/>
-                <w:lang w:val="vi-VN"/>
-              </w:rPr>
-            </w:pPr>
+              <w:t>Báo cáo và thống kê giao hàng</w:t>
+            </w:r>
           </w:p>
         </w:tc>
         <w:tc>
@@ -1332,6 +1259,23 @@
                 <w:szCs w:val="24"/>
               </w:rPr>
             </w:pPr>
+            <w:r>
+              <w:rPr>
+                <w:rFonts w:ascii="Times New Roman" w:eastAsia="Times New Roman" w:hAnsi="Times New Roman" w:cs="Times New Roman"/>
+                <w:sz w:val="24"/>
+                <w:szCs w:val="24"/>
+              </w:rPr>
+              <w:t>US</w:t>
+            </w:r>
+            <w:r>
+              <w:rPr>
+                <w:rFonts w:ascii="Times New Roman" w:eastAsia="Times New Roman" w:hAnsi="Times New Roman" w:cs="Times New Roman"/>
+                <w:sz w:val="24"/>
+                <w:szCs w:val="24"/>
+                <w:lang w:val="vi-VN"/>
+              </w:rPr>
+              <w:t>-06</w:t>
+            </w:r>
           </w:p>
         </w:tc>
         <w:tc>
@@ -1349,6 +1293,14 @@
                 <w:lang w:val="vi-VN"/>
               </w:rPr>
             </w:pPr>
+            <w:r>
+              <w:rPr>
+                <w:rFonts w:ascii="Arial" w:hAnsi="Arial" w:cs="Arial"/>
+                <w:sz w:val="20"/>
+                <w:szCs w:val="20"/>
+              </w:rPr>
+              <w:t>Tìm kiếm &amp; lọc đơn hàng</w:t>
+            </w:r>
           </w:p>
         </w:tc>
         <w:tc>
@@ -1365,6 +1317,14 @@
                 <w:szCs w:val="24"/>
               </w:rPr>
             </w:pPr>
+            <w:r>
+              <w:rPr>
+                <w:rFonts w:ascii="Times New Roman" w:eastAsia="Times New Roman" w:hAnsi="Times New Roman" w:cs="Times New Roman"/>
+                <w:sz w:val="24"/>
+                <w:szCs w:val="24"/>
+              </w:rPr>
+              <w:t>Dễ</w:t>
+            </w:r>
           </w:p>
         </w:tc>
         <w:tc>
@@ -1381,6 +1341,14 @@
                 <w:szCs w:val="24"/>
               </w:rPr>
             </w:pPr>
+            <w:r>
+              <w:rPr>
+                <w:rFonts w:ascii="Times New Roman" w:eastAsia="Times New Roman" w:hAnsi="Times New Roman" w:cs="Times New Roman"/>
+                <w:sz w:val="24"/>
+                <w:szCs w:val="24"/>
+              </w:rPr>
+              <w:t>3</w:t>
+            </w:r>
           </w:p>
         </w:tc>
         <w:tc>
@@ -1397,6 +1365,23 @@
                 <w:szCs w:val="24"/>
               </w:rPr>
             </w:pPr>
+            <w:r>
+              <w:rPr>
+                <w:rFonts w:ascii="Arial" w:hAnsi="Arial" w:cs="Arial"/>
+                <w:sz w:val="20"/>
+                <w:szCs w:val="20"/>
+              </w:rPr>
+              <w:t>Huỳnh</w:t>
+            </w:r>
+            <w:r>
+              <w:rPr>
+                <w:rFonts w:ascii="Arial" w:hAnsi="Arial" w:cs="Arial"/>
+                <w:sz w:val="20"/>
+                <w:szCs w:val="20"/>
+                <w:lang w:val="vi-VN"/>
+              </w:rPr>
+              <w:t xml:space="preserve"> Phát </w:t>
+            </w:r>
           </w:p>
         </w:tc>
         <w:tc>
@@ -1413,6 +1398,183 @@
                 <w:szCs w:val="24"/>
               </w:rPr>
             </w:pPr>
+            <w:r>
+              <w:rPr>
+                <w:rFonts w:ascii="Times New Roman" w:eastAsia="Times New Roman" w:hAnsi="Times New Roman" w:cs="Times New Roman"/>
+                <w:sz w:val="24"/>
+                <w:szCs w:val="24"/>
+              </w:rPr>
+              <w:t>Done</w:t>
+            </w:r>
+          </w:p>
+        </w:tc>
+      </w:tr>
+      <w:tr>
+        <w:trPr>
+          <w:tblCellSpacing w:w="15" w:type="dxa"/>
+        </w:trPr>
+        <w:tc>
+          <w:tcPr>
+            <w:tcW w:w="801" w:type="dxa"/>
+            <w:vAlign w:val="center"/>
+          </w:tcPr>
+          <w:p>
+            <w:pPr>
+              <w:spacing w:after="0" w:line="240" w:lineRule="auto"/>
+              <w:rPr>
+                <w:rFonts w:ascii="Times New Roman" w:eastAsia="Times New Roman" w:hAnsi="Times New Roman" w:cs="Times New Roman"/>
+                <w:sz w:val="24"/>
+                <w:szCs w:val="24"/>
+              </w:rPr>
+            </w:pPr>
+            <w:r>
+              <w:rPr>
+                <w:rFonts w:ascii="Times New Roman" w:eastAsia="Times New Roman" w:hAnsi="Times New Roman" w:cs="Times New Roman"/>
+                <w:sz w:val="24"/>
+                <w:szCs w:val="24"/>
+              </w:rPr>
+              <w:t>US</w:t>
+            </w:r>
+            <w:r>
+              <w:rPr>
+                <w:rFonts w:ascii="Times New Roman" w:eastAsia="Times New Roman" w:hAnsi="Times New Roman" w:cs="Times New Roman"/>
+                <w:sz w:val="24"/>
+                <w:szCs w:val="24"/>
+                <w:lang w:val="vi-VN"/>
+              </w:rPr>
+              <w:t>-07</w:t>
+            </w:r>
+          </w:p>
+        </w:tc>
+        <w:tc>
+          <w:tcPr>
+            <w:tcW w:w="3216" w:type="dxa"/>
+            <w:vAlign w:val="center"/>
+          </w:tcPr>
+          <w:p>
+            <w:pPr>
+              <w:spacing w:after="0" w:line="240" w:lineRule="auto"/>
+              <w:rPr>
+                <w:rFonts w:ascii="Times New Roman" w:eastAsia="Times New Roman" w:hAnsi="Times New Roman" w:cs="Times New Roman"/>
+                <w:sz w:val="24"/>
+                <w:szCs w:val="24"/>
+                <w:lang w:val="vi-VN"/>
+              </w:rPr>
+            </w:pPr>
+            <w:r>
+              <w:rPr>
+                <w:rFonts w:ascii="Arial" w:hAnsi="Arial" w:cs="Arial"/>
+                <w:sz w:val="20"/>
+                <w:szCs w:val="20"/>
+              </w:rPr>
+              <w:t>Quản lý khiếu nại/hoàn hàng</w:t>
+            </w:r>
+          </w:p>
+        </w:tc>
+        <w:tc>
+          <w:tcPr>
+            <w:tcW w:w="959" w:type="dxa"/>
+            <w:vAlign w:val="center"/>
+          </w:tcPr>
+          <w:p>
+            <w:pPr>
+              <w:spacing w:after="0" w:line="240" w:lineRule="auto"/>
+              <w:rPr>
+                <w:rFonts w:ascii="Times New Roman" w:eastAsia="Times New Roman" w:hAnsi="Times New Roman" w:cs="Times New Roman"/>
+                <w:sz w:val="24"/>
+                <w:szCs w:val="24"/>
+              </w:rPr>
+            </w:pPr>
+            <w:r>
+              <w:rPr>
+                <w:rFonts w:ascii="Times New Roman" w:eastAsia="Times New Roman" w:hAnsi="Times New Roman" w:cs="Times New Roman"/>
+                <w:sz w:val="24"/>
+                <w:szCs w:val="24"/>
+              </w:rPr>
+              <w:t>Dễ</w:t>
+            </w:r>
+          </w:p>
+        </w:tc>
+        <w:tc>
+          <w:tcPr>
+            <w:tcW w:w="789" w:type="dxa"/>
+            <w:vAlign w:val="center"/>
+          </w:tcPr>
+          <w:p>
+            <w:pPr>
+              <w:spacing w:after="0" w:line="240" w:lineRule="auto"/>
+              <w:rPr>
+                <w:rFonts w:ascii="Times New Roman" w:eastAsia="Times New Roman" w:hAnsi="Times New Roman" w:cs="Times New Roman"/>
+                <w:sz w:val="24"/>
+                <w:szCs w:val="24"/>
+              </w:rPr>
+            </w:pPr>
+            <w:r>
+              <w:rPr>
+                <w:rFonts w:ascii="Times New Roman" w:eastAsia="Times New Roman" w:hAnsi="Times New Roman" w:cs="Times New Roman"/>
+                <w:sz w:val="24"/>
+                <w:szCs w:val="24"/>
+              </w:rPr>
+              <w:t>3</w:t>
+            </w:r>
+          </w:p>
+        </w:tc>
+        <w:tc>
+          <w:tcPr>
+            <w:tcW w:w="2684" w:type="dxa"/>
+            <w:vAlign w:val="center"/>
+          </w:tcPr>
+          <w:p>
+            <w:pPr>
+              <w:spacing w:after="0" w:line="240" w:lineRule="auto"/>
+              <w:rPr>
+                <w:rFonts w:ascii="Times New Roman" w:eastAsia="Times New Roman" w:hAnsi="Times New Roman" w:cs="Times New Roman"/>
+                <w:sz w:val="24"/>
+                <w:szCs w:val="24"/>
+              </w:rPr>
+            </w:pPr>
+            <w:r>
+              <w:rPr>
+                <w:rFonts w:ascii="Arial" w:hAnsi="Arial" w:cs="Arial"/>
+                <w:sz w:val="20"/>
+                <w:szCs w:val="20"/>
+              </w:rPr>
+              <w:t>Nguyễn</w:t>
+            </w:r>
+            <w:r>
+              <w:rPr>
+                <w:rFonts w:ascii="Arial" w:hAnsi="Arial" w:cs="Arial"/>
+                <w:sz w:val="20"/>
+                <w:szCs w:val="20"/>
+                <w:lang w:val="vi-VN"/>
+              </w:rPr>
+              <w:t xml:space="preserve"> Thành Đạt</w:t>
+            </w:r>
+          </w:p>
+        </w:tc>
+        <w:tc>
+          <w:tcPr>
+            <w:tcW w:w="691" w:type="dxa"/>
+            <w:vAlign w:val="center"/>
+          </w:tcPr>
+          <w:p>
+            <w:pPr>
+              <w:spacing w:after="0" w:line="240" w:lineRule="auto"/>
+              <w:rPr>
+                <w:rFonts w:ascii="Times New Roman" w:eastAsia="Times New Roman" w:hAnsi="Times New Roman" w:cs="Times New Roman"/>
+                <w:sz w:val="24"/>
+                <w:szCs w:val="24"/>
+              </w:rPr>
+            </w:pPr>
+            <w:r>
+              <w:rPr>
+                <w:rFonts w:ascii="Times New Roman" w:eastAsia="Times New Roman" w:hAnsi="Times New Roman" w:cs="Times New Roman"/>
+                <w:sz w:val="24"/>
+                <w:szCs w:val="24"/>
+                <w:lang w:val="vi-VN"/>
+              </w:rPr>
+              <w:t>Todo</w:t>
+            </w:r>
           </w:p>
         </w:tc>
       </w:tr>
@@ -1570,6 +1732,7 @@
                 <w:sz w:val="20"/>
                 <w:szCs w:val="20"/>
               </w:rPr>
+              <w:lastRenderedPageBreak/>
               <w:t> </w:t>
             </w:r>
           </w:p>
@@ -2387,266 +2550,11 @@
     <w:p>
       <w:pPr>
         <w:pStyle w:val="NormalWeb"/>
-        <w:numPr>
-          <w:ilvl w:val="0"/>
-          <w:numId w:val="8"/>
-        </w:numPr>
-      </w:pPr>
-      <w:r>
-        <w:rPr>
-          <w:lang w:val="vi-VN"/>
-        </w:rPr>
-        <w:t>Tiếp nhận đơn hàng và xác nhận thông tin:</w:t>
-      </w:r>
-      <w:r>
-        <w:rPr>
-          <w:noProof/>
-        </w:rPr>
-        <w:t xml:space="preserve"> </w:t>
-      </w:r>
-      <w:r>
-        <w:rPr>
-          <w:lang w:val="vi-VN"/>
-        </w:rPr>
-        <w:drawing>
-          <wp:inline distT="0" distB="0" distL="0" distR="0" wp14:anchorId="461E027B" wp14:editId="2BC52BA8">
-            <wp:extent cx="5943600" cy="2660650"/>
-            <wp:effectExtent l="0" t="0" r="0" b="6350"/>
-            <wp:docPr id="1908068359" name="Picture 1" descr="A screenshot of a computer&#10;&#10;AI-generated content may be incorrect."/>
-            <wp:cNvGraphicFramePr>
-              <a:graphicFrameLocks xmlns:a="http://schemas.openxmlformats.org/drawingml/2006/main" noChangeAspect="1"/>
-            </wp:cNvGraphicFramePr>
-            <a:graphic xmlns:a="http://schemas.openxmlformats.org/drawingml/2006/main">
-              <a:graphicData uri="http://schemas.openxmlformats.org/drawingml/2006/picture">
-                <pic:pic xmlns:pic="http://schemas.openxmlformats.org/drawingml/2006/picture">
-                  <pic:nvPicPr>
-                    <pic:cNvPr id="1908068359" name="Picture 1" descr="A screenshot of a computer&#10;&#10;AI-generated content may be incorrect."/>
-                    <pic:cNvPicPr/>
-                  </pic:nvPicPr>
-                  <pic:blipFill>
-                    <a:blip r:embed="rId5"/>
-                    <a:stretch>
-                      <a:fillRect/>
-                    </a:stretch>
-                  </pic:blipFill>
-                  <pic:spPr>
-                    <a:xfrm>
-                      <a:off x="0" y="0"/>
-                      <a:ext cx="5943600" cy="2660650"/>
-                    </a:xfrm>
-                    <a:prstGeom prst="rect">
-                      <a:avLst/>
-                    </a:prstGeom>
-                  </pic:spPr>
-                </pic:pic>
-              </a:graphicData>
-            </a:graphic>
-          </wp:inline>
-        </w:drawing>
-      </w:r>
-    </w:p>
-    <w:p>
-      <w:pPr>
-        <w:pStyle w:val="NormalWeb"/>
-        <w:numPr>
-          <w:ilvl w:val="0"/>
-          <w:numId w:val="8"/>
-        </w:numPr>
-      </w:pPr>
-      <w:r>
-        <w:rPr>
-          <w:noProof/>
-          <w:lang w:val="vi-VN"/>
-        </w:rPr>
-        <w:t>Quản lý khách hàng:</w:t>
-      </w:r>
-    </w:p>
-    <w:p>
-      <w:pPr>
-        <w:pStyle w:val="NormalWeb"/>
-        <w:ind w:left="720"/>
-      </w:pPr>
-    </w:p>
-    <w:p>
-      <w:pPr>
-        <w:pStyle w:val="NormalWeb"/>
-        <w:numPr>
-          <w:ilvl w:val="0"/>
-          <w:numId w:val="8"/>
-        </w:numPr>
-      </w:pPr>
-      <w:r>
-        <w:t>Phân</w:t>
-      </w:r>
-      <w:r>
-        <w:rPr>
-          <w:lang w:val="vi-VN"/>
-        </w:rPr>
-        <w:t xml:space="preserve"> Công tài xế giao hàng:</w:t>
-      </w:r>
-    </w:p>
-    <w:p>
-      <w:pPr>
-        <w:pStyle w:val="ListParagraph"/>
-      </w:pPr>
-      <w:r>
-        <w:lastRenderedPageBreak/>
-        <w:drawing>
-          <wp:inline distT="0" distB="0" distL="0" distR="0" wp14:anchorId="6DED75F1" wp14:editId="7F4B479E">
-            <wp:extent cx="5943600" cy="2674620"/>
-            <wp:effectExtent l="0" t="0" r="0" b="0"/>
-            <wp:docPr id="1116721177" name="Picture 1" descr="A screenshot of a computer&#10;&#10;AI-generated content may be incorrect."/>
-            <wp:cNvGraphicFramePr>
-              <a:graphicFrameLocks xmlns:a="http://schemas.openxmlformats.org/drawingml/2006/main" noChangeAspect="1"/>
-            </wp:cNvGraphicFramePr>
-            <a:graphic xmlns:a="http://schemas.openxmlformats.org/drawingml/2006/main">
-              <a:graphicData uri="http://schemas.openxmlformats.org/drawingml/2006/picture">
-                <pic:pic xmlns:pic="http://schemas.openxmlformats.org/drawingml/2006/picture">
-                  <pic:nvPicPr>
-                    <pic:cNvPr id="1116721177" name="Picture 1" descr="A screenshot of a computer&#10;&#10;AI-generated content may be incorrect."/>
-                    <pic:cNvPicPr/>
-                  </pic:nvPicPr>
-                  <pic:blipFill>
-                    <a:blip r:embed="rId6"/>
-                    <a:stretch>
-                      <a:fillRect/>
-                    </a:stretch>
-                  </pic:blipFill>
-                  <pic:spPr>
-                    <a:xfrm>
-                      <a:off x="0" y="0"/>
-                      <a:ext cx="5943600" cy="2674620"/>
-                    </a:xfrm>
-                    <a:prstGeom prst="rect">
-                      <a:avLst/>
-                    </a:prstGeom>
-                  </pic:spPr>
-                </pic:pic>
-              </a:graphicData>
-            </a:graphic>
-          </wp:inline>
-        </w:drawing>
-      </w:r>
-    </w:p>
-    <w:p>
-      <w:pPr>
-        <w:pStyle w:val="NormalWeb"/>
-        <w:numPr>
-          <w:ilvl w:val="0"/>
-          <w:numId w:val="8"/>
-        </w:numPr>
-      </w:pPr>
-      <w:r>
-        <w:t>Cập</w:t>
-      </w:r>
-      <w:r>
-        <w:rPr>
-          <w:lang w:val="vi-VN"/>
-        </w:rPr>
-        <w:t xml:space="preserve"> nhật và </w:t>
-      </w:r>
-      <w:r>
-        <w:t>theo</w:t>
-      </w:r>
-      <w:r>
-        <w:rPr>
-          <w:lang w:val="vi-VN"/>
-        </w:rPr>
-        <w:t xml:space="preserve"> dõi đơn hàng:</w:t>
-      </w:r>
-    </w:p>
-    <w:p>
-      <w:pPr>
-        <w:pStyle w:val="NormalWeb"/>
-        <w:ind w:left="720"/>
-      </w:pPr>
-      <w:r>
-        <w:drawing>
-          <wp:inline distT="0" distB="0" distL="0" distR="0" wp14:anchorId="4E2FC617" wp14:editId="5FC31630">
-            <wp:extent cx="5943600" cy="2712720"/>
-            <wp:effectExtent l="0" t="0" r="0" b="0"/>
-            <wp:docPr id="177565830" name="Picture 1" descr="A screenshot of a computer&#10;&#10;AI-generated content may be incorrect."/>
-            <wp:cNvGraphicFramePr>
-              <a:graphicFrameLocks xmlns:a="http://schemas.openxmlformats.org/drawingml/2006/main" noChangeAspect="1"/>
-            </wp:cNvGraphicFramePr>
-            <a:graphic xmlns:a="http://schemas.openxmlformats.org/drawingml/2006/main">
-              <a:graphicData uri="http://schemas.openxmlformats.org/drawingml/2006/picture">
-                <pic:pic xmlns:pic="http://schemas.openxmlformats.org/drawingml/2006/picture">
-                  <pic:nvPicPr>
-                    <pic:cNvPr id="177565830" name="Picture 1" descr="A screenshot of a computer&#10;&#10;AI-generated content may be incorrect."/>
-                    <pic:cNvPicPr/>
-                  </pic:nvPicPr>
-                  <pic:blipFill>
-                    <a:blip r:embed="rId7"/>
-                    <a:stretch>
-                      <a:fillRect/>
-                    </a:stretch>
-                  </pic:blipFill>
-                  <pic:spPr>
-                    <a:xfrm>
-                      <a:off x="0" y="0"/>
-                      <a:ext cx="5943600" cy="2712720"/>
-                    </a:xfrm>
-                    <a:prstGeom prst="rect">
-                      <a:avLst/>
-                    </a:prstGeom>
-                  </pic:spPr>
-                </pic:pic>
-              </a:graphicData>
-            </a:graphic>
-          </wp:inline>
-        </w:drawing>
-      </w:r>
-    </w:p>
-    <w:p>
-      <w:pPr>
-        <w:pStyle w:val="NormalWeb"/>
         <w:ind w:left="720"/>
         <w:rPr>
           <w:lang w:val="vi-VN"/>
         </w:rPr>
       </w:pPr>
-      <w:r>
-        <w:rPr>
-          <w:lang w:val="vi-VN"/>
-        </w:rPr>
-        <w:lastRenderedPageBreak/>
-        <w:drawing>
-          <wp:inline distT="0" distB="0" distL="0" distR="0" wp14:anchorId="568B49A2" wp14:editId="1111EF9F">
-            <wp:extent cx="5943600" cy="2661920"/>
-            <wp:effectExtent l="0" t="0" r="0" b="5080"/>
-            <wp:docPr id="1391190926" name="Picture 1" descr="A screenshot of a map&#10;&#10;AI-generated content may be incorrect."/>
-            <wp:cNvGraphicFramePr>
-              <a:graphicFrameLocks xmlns:a="http://schemas.openxmlformats.org/drawingml/2006/main" noChangeAspect="1"/>
-            </wp:cNvGraphicFramePr>
-            <a:graphic xmlns:a="http://schemas.openxmlformats.org/drawingml/2006/main">
-              <a:graphicData uri="http://schemas.openxmlformats.org/drawingml/2006/picture">
-                <pic:pic xmlns:pic="http://schemas.openxmlformats.org/drawingml/2006/picture">
-                  <pic:nvPicPr>
-                    <pic:cNvPr id="1391190926" name="Picture 1" descr="A screenshot of a map&#10;&#10;AI-generated content may be incorrect."/>
-                    <pic:cNvPicPr/>
-                  </pic:nvPicPr>
-                  <pic:blipFill>
-                    <a:blip r:embed="rId8"/>
-                    <a:stretch>
-                      <a:fillRect/>
-                    </a:stretch>
-                  </pic:blipFill>
-                  <pic:spPr>
-                    <a:xfrm>
-                      <a:off x="0" y="0"/>
-                      <a:ext cx="5943600" cy="2661920"/>
-                    </a:xfrm>
-                    <a:prstGeom prst="rect">
-                      <a:avLst/>
-                    </a:prstGeom>
-                  </pic:spPr>
-                </pic:pic>
-              </a:graphicData>
-            </a:graphic>
-          </wp:inline>
-        </w:drawing>
-      </w:r>
     </w:p>
     <w:p>
       <w:pPr>

</xml_diff>